<commit_message>
changes in word_count_test comments
</commit_message>
<xml_diff>
--- a/packages/WordFile/files/file3.docx
+++ b/packages/WordFile/files/file3.docx
@@ -3,129 +3,43 @@
 <w:document xmlns:wpc="http://schemas.microsoft.com/office/word/2010/wordprocessingCanvas" xmlns:cx="http://schemas.microsoft.com/office/drawing/2014/chartex" xmlns:cx1="http://schemas.microsoft.com/office/drawing/2015/9/8/chartex" xmlns:cx2="http://schemas.microsoft.com/office/drawing/2015/10/21/chartex" xmlns:cx3="http://schemas.microsoft.com/office/drawing/2016/5/9/chartex" xmlns:cx4="http://schemas.microsoft.com/office/drawing/2016/5/10/chartex" xmlns:cx5="http://schemas.microsoft.com/office/drawing/2016/5/11/chartex" xmlns:cx6="http://schemas.microsoft.com/office/drawing/2016/5/12/chartex" xmlns:cx7="http://schemas.microsoft.com/office/drawing/2016/5/13/chartex" xmlns:cx8="http://schemas.microsoft.com/office/drawing/2016/5/14/chartex" xmlns:mc="http://schemas.openxmlformats.org/markup-compatibility/2006" xmlns:aink="http://schemas.microsoft.com/office/drawing/2016/ink" xmlns:am3d="http://schemas.microsoft.com/office/drawing/2017/model3d" xmlns:o="urn:schemas-microsoft-com:office:office" xmlns:oel="http://schemas.microsoft.com/office/2019/extlst" xmlns:r="http://schemas.openxmlformats.org/officeDocument/2006/relationships" xmlns:m="http://schemas.openxmlformats.org/officeDocument/2006/math" xmlns:v="urn:schemas-microsoft-com:vml" xmlns:wp14="http://schemas.microsoft.com/office/word/2010/wordprocessingDrawing" xmlns:wp="http://schemas.openxmlformats.org/drawingml/2006/wordprocessingDrawing" xmlns:w10="urn:schemas-microsoft-com:office:word" xmlns:w="http://schemas.openxmlformats.org/wordprocessingml/2006/main" xmlns:w14="http://schemas.microsoft.com/office/word/2010/wordml" xmlns:w15="http://schemas.microsoft.com/office/word/2012/wordml" xmlns:w16cex="http://schemas.microsoft.com/office/word/2018/wordml/cex" xmlns:w16cid="http://schemas.microsoft.com/office/word/2016/wordml/cid" xmlns:w16="http://schemas.microsoft.com/office/word/2018/wordml" xmlns:w16du="http://schemas.microsoft.com/office/word/2023/wordml/word16du" xmlns:w16sdtdh="http://schemas.microsoft.com/office/word/2020/wordml/sdtdatahash" xmlns:w16se="http://schemas.microsoft.com/office/word/2015/wordml/symex" xmlns:wpg="http://schemas.microsoft.com/office/word/2010/wordprocessingGroup" xmlns:wpi="http://schemas.microsoft.com/office/word/2010/wordprocessingInk" xmlns:wne="http://schemas.microsoft.com/office/word/2006/wordml" xmlns:wps="http://schemas.microsoft.com/office/word/2010/wordprocessingShape" mc:Ignorable="w14 w15 w16se w16cid w16 w16cex w16sdtdh w16du wp14">
   <w:body>
     <w:p>
-      <w:pPr>
-        <w:rPr>
-          <w:b/>
-          <w:bCs/>
-        </w:rPr>
-      </w:pPr>
       <w:r>
-        <w:rPr>
-          <w:b/>
-          <w:bCs/>
-        </w:rPr>
         <w:t>Revised 7-Day Training Program Agenda</w:t>
       </w:r>
     </w:p>
     <w:p>
       <w:r>
-        <w:rPr>
-          <w:b/>
-          <w:bCs/>
-        </w:rPr>
-        <w:t>Focus:</w:t>
-      </w:r>
-      <w:r>
-        <w:t xml:space="preserve"> SDLC, C#, Golang, Angular, and Testing</w:t>
+        <w:t>Focus: SDLC, C#, Golang, Angular, and Testing</w:t>
       </w:r>
       <w:r>
         <w:br/>
-      </w:r>
-      <w:r>
-        <w:rPr>
-          <w:b/>
-          <w:bCs/>
-        </w:rPr>
-        <w:t>Target Audience:</w:t>
-      </w:r>
-      <w:r>
-        <w:t xml:space="preserve"> 25 Freshers or Beginners</w:t>
+        <w:t>Target Audience: 25 Freshers or Beginners</w:t>
       </w:r>
       <w:r>
         <w:br/>
-      </w:r>
-      <w:r>
-        <w:rPr>
-          <w:b/>
-          <w:bCs/>
-        </w:rPr>
-        <w:t>Objective:</w:t>
-      </w:r>
-      <w:r>
-        <w:t xml:space="preserve"> Equip participants with foundational skills in software development and full-stack web development.</w:t>
+        <w:t>Objective: Equip participants with foundational skills in software development and full-stack web development.</w:t>
       </w:r>
       <w:r>
         <w:br/>
-      </w:r>
-      <w:r>
-        <w:rPr>
-          <w:b/>
-          <w:bCs/>
-        </w:rPr>
         <w:t>Program Structure:</w:t>
       </w:r>
     </w:p>
     <w:p>
-      <w:pPr>
-        <w:numPr>
-          <w:ilvl w:val="0"/>
-          <w:numId w:val="41"/>
-        </w:numPr>
-      </w:pPr>
       <w:r>
-        <w:rPr>
-          <w:b/>
-          <w:bCs/>
-        </w:rPr>
-        <w:t>Total Duration:</w:t>
-      </w:r>
-      <w:r>
-        <w:t xml:space="preserve"> 7 Days</w:t>
-      </w:r>
-    </w:p>
-    <w:p>
-      <w:pPr>
-        <w:numPr>
-          <w:ilvl w:val="0"/>
-          <w:numId w:val="41"/>
-        </w:numPr>
-      </w:pPr>
-      <w:r>
-        <w:rPr>
-          <w:b/>
-          <w:bCs/>
-        </w:rPr>
-        <w:t>Delivery Format:</w:t>
-      </w:r>
-      <w:r>
-        <w:t xml:space="preserve"> 60% Hands-on, 20% Group Activities, 20% Theory</w:t>
-      </w:r>
-    </w:p>
-    <w:p>
-      <w:pPr>
-        <w:numPr>
-          <w:ilvl w:val="0"/>
-          <w:numId w:val="41"/>
-        </w:numPr>
-      </w:pPr>
-      <w:r>
-        <w:rPr>
-          <w:b/>
-          <w:bCs/>
-        </w:rPr>
-        <w:t>Daily Session:</w:t>
-      </w:r>
-      <w:r>
-        <w:t xml:space="preserve"> 8 hours/day (inclusive of breaks)</w:t>
+        <w:t>Total Duration: 7 Days</w:t>
       </w:r>
     </w:p>
     <w:p>
       <w:r>
-        <w:pict w14:anchorId="5475634A">
-          <v:rect id="_x0000_i1025" style="width:0;height:1.5pt" o:hralign="center" o:hrstd="t" o:hr="t" fillcolor="#a0a0a0" stroked="f"/>
-        </w:pict>
+        <w:t>Delivery Format: 60% Hands-on, 20% Group Activities, 20% Theory</w:t>
       </w:r>
     </w:p>
+    <w:p>
+      <w:r>
+        <w:t>Daily Session: 8 hours/day (inclusive of breaks)</w:t>
+      </w:r>
+    </w:p>
+    <w:p/>
     <w:p/>
     <w:sectPr>
       <w:pgSz w:w="11906" w:h="16838"/>

</xml_diff>